<commit_message>
minor author update to Toby Perring
</commit_message>
<xml_diff>
--- a/Presentations/NOBUGS 2012/Advanced visualization and quantification of neutron data abstract.docx
+++ b/Presentations/NOBUGS 2012/Advanced visualization and quantification of neutron data abstract.docx
@@ -43,13 +43,172 @@
           <w:szCs w:val="22"/>
           <w:u w:val="single"/>
         </w:rPr>
+        <w:t>Toby Perring</w:t>
+      </w:r>
+      <w:r>
+        <w:rPr>
+          <w:sz w:val="22"/>
+          <w:szCs w:val="22"/>
+          <w:u w:val="single"/>
+          <w:vertAlign w:val="superscript"/>
+        </w:rPr>
+        <w:t>1</w:t>
+      </w:r>
+      <w:r>
+        <w:rPr>
+          <w:sz w:val="22"/>
+          <w:szCs w:val="22"/>
+        </w:rPr>
+        <w:t xml:space="preserve">, </w:t>
+      </w:r>
+      <w:r>
+        <w:rPr>
+          <w:sz w:val="22"/>
+          <w:szCs w:val="22"/>
+        </w:rPr>
         <w:t>Owen Arnold</w:t>
       </w:r>
       <w:r>
         <w:rPr>
           <w:sz w:val="22"/>
           <w:szCs w:val="22"/>
+          <w:vertAlign w:val="superscript"/>
+        </w:rPr>
+        <w:t>2</w:t>
+      </w:r>
+      <w:r>
+        <w:rPr>
+          <w:sz w:val="22"/>
+          <w:szCs w:val="22"/>
+        </w:rPr>
+        <w:t>,</w:t>
+      </w:r>
+      <w:r>
+        <w:rPr>
+          <w:sz w:val="22"/>
+          <w:szCs w:val="22"/>
+        </w:rPr>
+        <w:t xml:space="preserve"> Michael Reuter</w:t>
+      </w:r>
+      <w:r>
+        <w:rPr>
+          <w:sz w:val="22"/>
+          <w:szCs w:val="22"/>
+          <w:vertAlign w:val="superscript"/>
+        </w:rPr>
+        <w:t>3</w:t>
+      </w:r>
+      <w:r>
+        <w:rPr>
+          <w:sz w:val="22"/>
+          <w:szCs w:val="22"/>
+        </w:rPr>
+        <w:t>,</w:t>
+      </w:r>
+      <w:r>
+        <w:rPr>
+          <w:sz w:val="22"/>
+          <w:szCs w:val="22"/>
+        </w:rPr>
+        <w:t xml:space="preserve"> Janik Zikovsky</w:t>
+      </w:r>
+      <w:r>
+        <w:rPr>
+          <w:sz w:val="22"/>
+          <w:szCs w:val="22"/>
+          <w:vertAlign w:val="superscript"/>
+        </w:rPr>
+        <w:t>3</w:t>
+      </w:r>
+      <w:r>
+        <w:rPr>
+          <w:sz w:val="22"/>
+          <w:szCs w:val="22"/>
+        </w:rPr>
+        <w:t xml:space="preserve">, </w:t>
+      </w:r>
+      <w:r>
+        <w:rPr>
+          <w:sz w:val="22"/>
+          <w:szCs w:val="22"/>
+        </w:rPr>
+        <w:t>Alex Buts</w:t>
+      </w:r>
+      <w:r>
+        <w:rPr>
+          <w:sz w:val="22"/>
+          <w:szCs w:val="22"/>
+          <w:vertAlign w:val="superscript"/>
+        </w:rPr>
+        <w:t>1</w:t>
+      </w:r>
+      <w:r>
+        <w:rPr>
+          <w:sz w:val="22"/>
+          <w:szCs w:val="22"/>
+        </w:rPr>
+        <w:t xml:space="preserve">, </w:t>
+      </w:r>
+      <w:r>
+        <w:rPr>
+          <w:sz w:val="22"/>
+          <w:szCs w:val="22"/>
+        </w:rPr>
+        <w:t>Martyn Gigg</w:t>
+      </w:r>
+      <w:r>
+        <w:rPr>
+          <w:sz w:val="22"/>
+          <w:szCs w:val="22"/>
+          <w:vertAlign w:val="superscript"/>
+        </w:rPr>
+        <w:t>2</w:t>
+      </w:r>
+      <w:r>
+        <w:rPr>
+          <w:sz w:val="22"/>
+          <w:szCs w:val="22"/>
+        </w:rPr>
+        <w:t xml:space="preserve">, </w:t>
+      </w:r>
+      <w:r>
+        <w:rPr>
+          <w:sz w:val="22"/>
+          <w:szCs w:val="22"/>
+        </w:rPr>
+        <w:t>Nick Draper</w:t>
+      </w:r>
+      <w:r>
+        <w:rPr>
+          <w:sz w:val="22"/>
+          <w:szCs w:val="22"/>
+          <w:vertAlign w:val="superscript"/>
+        </w:rPr>
+        <w:t>2</w:t>
+      </w:r>
+    </w:p>
+    <w:p>
+      <w:pPr>
+        <w:jc w:val="center"/>
+        <w:rPr>
+          <w:sz w:val="22"/>
+          <w:szCs w:val="22"/>
           <w:u w:val="single"/>
+        </w:rPr>
+      </w:pPr>
+    </w:p>
+    <w:p>
+      <w:pPr>
+        <w:jc w:val="center"/>
+        <w:rPr>
+          <w:sz w:val="22"/>
+          <w:szCs w:val="22"/>
+        </w:rPr>
+      </w:pPr>
+      <w:r>
+        <w:rPr>
+          <w:sz w:val="22"/>
+          <w:szCs w:val="22"/>
           <w:vertAlign w:val="superscript"/>
         </w:rPr>
         <w:t>1</w:t>
@@ -58,16 +217,26 @@
         <w:rPr>
           <w:sz w:val="22"/>
           <w:szCs w:val="22"/>
-        </w:rPr>
-        <w:t>,</w:t>
-      </w:r>
-      <w:r>
-        <w:rPr>
-          <w:sz w:val="22"/>
-          <w:szCs w:val="22"/>
-        </w:rPr>
-        <w:t xml:space="preserve"> Michael Reuter</w:t>
-      </w:r>
+          <w:vertAlign w:val="superscript"/>
+        </w:rPr>
+        <w:t xml:space="preserve"> </w:t>
+      </w:r>
+      <w:r>
+        <w:rPr>
+          <w:sz w:val="22"/>
+          <w:szCs w:val="22"/>
+        </w:rPr>
+        <w:t xml:space="preserve">Rutherford Appleton Laboratory, Oxfordshire, UK </w:t>
+      </w:r>
+    </w:p>
+    <w:p>
+      <w:pPr>
+        <w:jc w:val="center"/>
+        <w:rPr>
+          <w:sz w:val="22"/>
+          <w:szCs w:val="22"/>
+        </w:rPr>
+      </w:pPr>
       <w:r>
         <w:rPr>
           <w:sz w:val="22"/>
@@ -80,38 +249,26 @@
         <w:rPr>
           <w:sz w:val="22"/>
           <w:szCs w:val="22"/>
-        </w:rPr>
-        <w:t>,</w:t>
-      </w:r>
-      <w:r>
-        <w:rPr>
-          <w:sz w:val="22"/>
-          <w:szCs w:val="22"/>
-        </w:rPr>
-        <w:t xml:space="preserve"> Janik Zikovsky</w:t>
-      </w:r>
-      <w:r>
-        <w:rPr>
-          <w:sz w:val="22"/>
-          <w:szCs w:val="22"/>
-          <w:vertAlign w:val="superscript"/>
-        </w:rPr>
-        <w:t>2</w:t>
-      </w:r>
-      <w:r>
-        <w:rPr>
-          <w:sz w:val="22"/>
-          <w:szCs w:val="22"/>
-        </w:rPr>
-        <w:t xml:space="preserve">, </w:t>
-      </w:r>
-      <w:r>
-        <w:rPr>
-          <w:sz w:val="22"/>
-          <w:szCs w:val="22"/>
-        </w:rPr>
-        <w:t>Alex Buts</w:t>
-      </w:r>
+          <w:vertAlign w:val="superscript"/>
+        </w:rPr>
+        <w:t xml:space="preserve"> </w:t>
+      </w:r>
+      <w:r>
+        <w:rPr>
+          <w:sz w:val="22"/>
+          <w:szCs w:val="22"/>
+        </w:rPr>
+        <w:t xml:space="preserve">Tessella plc, Abingdon, Oxfordshire, UK </w:t>
+      </w:r>
+    </w:p>
+    <w:p>
+      <w:pPr>
+        <w:jc w:val="center"/>
+        <w:rPr>
+          <w:sz w:val="22"/>
+          <w:szCs w:val="22"/>
+        </w:rPr>
+      </w:pPr>
       <w:r>
         <w:rPr>
           <w:sz w:val="22"/>
@@ -124,77 +281,6 @@
         <w:rPr>
           <w:sz w:val="22"/>
           <w:szCs w:val="22"/>
-        </w:rPr>
-        <w:t xml:space="preserve">, </w:t>
-      </w:r>
-      <w:r>
-        <w:rPr>
-          <w:sz w:val="22"/>
-          <w:szCs w:val="22"/>
-        </w:rPr>
-        <w:t>Martyn Gigg</w:t>
-      </w:r>
-      <w:r>
-        <w:rPr>
-          <w:sz w:val="22"/>
-          <w:szCs w:val="22"/>
-          <w:vertAlign w:val="superscript"/>
-        </w:rPr>
-        <w:t>1</w:t>
-      </w:r>
-      <w:r>
-        <w:rPr>
-          <w:sz w:val="22"/>
-          <w:szCs w:val="22"/>
-        </w:rPr>
-        <w:t xml:space="preserve">, </w:t>
-      </w:r>
-      <w:r>
-        <w:rPr>
-          <w:sz w:val="22"/>
-          <w:szCs w:val="22"/>
-        </w:rPr>
-        <w:t>Nick Draper</w:t>
-      </w:r>
-      <w:r>
-        <w:rPr>
-          <w:sz w:val="22"/>
-          <w:szCs w:val="22"/>
-          <w:vertAlign w:val="superscript"/>
-        </w:rPr>
-        <w:t>1</w:t>
-      </w:r>
-    </w:p>
-    <w:p>
-      <w:pPr>
-        <w:jc w:val="center"/>
-        <w:rPr>
-          <w:sz w:val="22"/>
-          <w:szCs w:val="22"/>
-          <w:u w:val="single"/>
-        </w:rPr>
-      </w:pPr>
-    </w:p>
-    <w:p>
-      <w:pPr>
-        <w:jc w:val="center"/>
-        <w:rPr>
-          <w:sz w:val="22"/>
-          <w:szCs w:val="22"/>
-        </w:rPr>
-      </w:pPr>
-      <w:r>
-        <w:rPr>
-          <w:sz w:val="22"/>
-          <w:szCs w:val="22"/>
-          <w:vertAlign w:val="superscript"/>
-        </w:rPr>
-        <w:t>1</w:t>
-      </w:r>
-      <w:r>
-        <w:rPr>
-          <w:sz w:val="22"/>
-          <w:szCs w:val="22"/>
           <w:vertAlign w:val="superscript"/>
         </w:rPr>
         <w:t xml:space="preserve"> </w:t>
@@ -204,38 +290,6 @@
           <w:sz w:val="22"/>
           <w:szCs w:val="22"/>
         </w:rPr>
-        <w:t>Tessella plc, Abingdon, Oxfordshire, UK</w:t>
-      </w:r>
-    </w:p>
-    <w:p>
-      <w:pPr>
-        <w:jc w:val="center"/>
-        <w:rPr>
-          <w:sz w:val="22"/>
-          <w:szCs w:val="22"/>
-        </w:rPr>
-      </w:pPr>
-      <w:r>
-        <w:rPr>
-          <w:sz w:val="22"/>
-          <w:szCs w:val="22"/>
-          <w:vertAlign w:val="superscript"/>
-        </w:rPr>
-        <w:t>2</w:t>
-      </w:r>
-      <w:r>
-        <w:rPr>
-          <w:sz w:val="22"/>
-          <w:szCs w:val="22"/>
-          <w:vertAlign w:val="superscript"/>
-        </w:rPr>
-        <w:t xml:space="preserve"> </w:t>
-      </w:r>
-      <w:r>
-        <w:rPr>
-          <w:sz w:val="22"/>
-          <w:szCs w:val="22"/>
-        </w:rPr>
         <w:t xml:space="preserve">Oak Ridge National </w:t>
       </w:r>
       <w:proofErr w:type="gramStart"/>
@@ -253,54 +307,6 @@
           <w:szCs w:val="22"/>
         </w:rPr>
         <w:t>, Oak Ridge, Tennessee, USA</w:t>
-      </w:r>
-    </w:p>
-    <w:p>
-      <w:pPr>
-        <w:jc w:val="center"/>
-        <w:rPr>
-          <w:sz w:val="22"/>
-          <w:szCs w:val="22"/>
-        </w:rPr>
-      </w:pPr>
-      <w:r>
-        <w:rPr>
-          <w:sz w:val="22"/>
-          <w:szCs w:val="22"/>
-          <w:vertAlign w:val="superscript"/>
-        </w:rPr>
-        <w:t>3</w:t>
-      </w:r>
-      <w:r>
-        <w:rPr>
-          <w:sz w:val="22"/>
-          <w:szCs w:val="22"/>
-          <w:vertAlign w:val="superscript"/>
-        </w:rPr>
-        <w:t xml:space="preserve"> </w:t>
-      </w:r>
-      <w:r>
-        <w:rPr>
-          <w:sz w:val="22"/>
-          <w:szCs w:val="22"/>
-        </w:rPr>
-        <w:t xml:space="preserve">Rutherford Appleton </w:t>
-      </w:r>
-      <w:proofErr w:type="gramStart"/>
-      <w:r>
-        <w:rPr>
-          <w:sz w:val="22"/>
-          <w:szCs w:val="22"/>
-        </w:rPr>
-        <w:t>Laboratory</w:t>
-      </w:r>
-      <w:proofErr w:type="gramEnd"/>
-      <w:r>
-        <w:rPr>
-          <w:sz w:val="22"/>
-          <w:szCs w:val="22"/>
-        </w:rPr>
-        <w:t>, Oxfordshire, UK</w:t>
       </w:r>
     </w:p>
     <w:p>
@@ -663,7 +669,14 @@
           <w:sz w:val="20"/>
           <w:szCs w:val="20"/>
         </w:rPr>
-        <w:t>owen.arnold@stfc.ac.uk</w:t>
+        <w:t>toby.perring</w:t>
+      </w:r>
+      <w:r>
+        <w:rPr>
+          <w:sz w:val="20"/>
+          <w:szCs w:val="20"/>
+        </w:rPr>
+        <w:t>@stfc.ac.uk</w:t>
       </w:r>
       <w:r>
         <w:rPr>

</xml_diff>